<commit_message>
Commit a lot of changes
</commit_message>
<xml_diff>
--- a/Assignment3/Bas Koppenaal - CV - Bedrijfsnaam+ functie _ template.docx
+++ b/Assignment3/Bas Koppenaal - CV - Bedrijfsnaam+ functie _ template.docx
@@ -1,6 +1,6 @@
 
 <file path=word/document.xml><?xml version="1.0" encoding="utf-8"?>
-<w:document xmlns:wpc="http://schemas.microsoft.com/office/word/2010/wordprocessingCanvas" xmlns:cx="http://schemas.microsoft.com/office/drawing/2014/chartex" xmlns:cx1="http://schemas.microsoft.com/office/drawing/2015/9/8/chartex" xmlns:cx2="http://schemas.microsoft.com/office/drawing/2015/10/21/chartex" xmlns:cx3="http://schemas.microsoft.com/office/drawing/2016/5/9/chartex" xmlns:cx4="http://schemas.microsoft.com/office/drawing/2016/5/10/chartex" xmlns:cx5="http://schemas.microsoft.com/office/drawing/2016/5/11/chartex" xmlns:cx6="http://schemas.microsoft.com/office/drawing/2016/5/12/chartex" xmlns:cx7="http://schemas.microsoft.com/office/drawing/2016/5/13/chartex" xmlns:cx8="http://schemas.microsoft.com/office/drawing/2016/5/14/chartex" xmlns:mc="http://schemas.openxmlformats.org/markup-compatibility/2006" xmlns:aink="http://schemas.microsoft.com/office/drawing/2016/ink" xmlns:am3d="http://schemas.microsoft.com/office/drawing/2017/model3d" xmlns:o="urn:schemas-microsoft-com:office:office" xmlns:r="http://schemas.openxmlformats.org/officeDocument/2006/relationships" xmlns:m="http://schemas.openxmlformats.org/officeDocument/2006/math" xmlns:v="urn:schemas-microsoft-com:vml" xmlns:wp14="http://schemas.microsoft.com/office/word/2010/wordprocessingDrawing" xmlns:wp="http://schemas.openxmlformats.org/drawingml/2006/wordprocessingDrawing" xmlns:w10="urn:schemas-microsoft-com:office:word" xmlns:w="http://schemas.openxmlformats.org/wordprocessingml/2006/main" xmlns:w14="http://schemas.microsoft.com/office/word/2010/wordml" xmlns:w15="http://schemas.microsoft.com/office/word/2012/wordml" xmlns:w16cex="http://schemas.microsoft.com/office/word/2018/wordml/cex" xmlns:w16cid="http://schemas.microsoft.com/office/word/2016/wordml/cid" xmlns:w16="http://schemas.microsoft.com/office/word/2018/wordml" xmlns:w16se="http://schemas.microsoft.com/office/word/2015/wordml/symex" xmlns:wpg="http://schemas.microsoft.com/office/word/2010/wordprocessingGroup" xmlns:wpi="http://schemas.microsoft.com/office/word/2010/wordprocessingInk" xmlns:wne="http://schemas.microsoft.com/office/word/2006/wordml" xmlns:wps="http://schemas.microsoft.com/office/word/2010/wordprocessingShape" mc:Ignorable="w14 w15 w16se w16cid w16 w16cex wp14">
+<w:document xmlns:wpc="http://schemas.microsoft.com/office/word/2010/wordprocessingCanvas" xmlns:cx="http://schemas.microsoft.com/office/drawing/2014/chartex" xmlns:cx1="http://schemas.microsoft.com/office/drawing/2015/9/8/chartex" xmlns:cx2="http://schemas.microsoft.com/office/drawing/2015/10/21/chartex" xmlns:cx3="http://schemas.microsoft.com/office/drawing/2016/5/9/chartex" xmlns:cx4="http://schemas.microsoft.com/office/drawing/2016/5/10/chartex" xmlns:cx5="http://schemas.microsoft.com/office/drawing/2016/5/11/chartex" xmlns:cx6="http://schemas.microsoft.com/office/drawing/2016/5/12/chartex" xmlns:cx7="http://schemas.microsoft.com/office/drawing/2016/5/13/chartex" xmlns:cx8="http://schemas.microsoft.com/office/drawing/2016/5/14/chartex" xmlns:mc="http://schemas.openxmlformats.org/markup-compatibility/2006" xmlns:aink="http://schemas.microsoft.com/office/drawing/2016/ink" xmlns:am3d="http://schemas.microsoft.com/office/drawing/2017/model3d" xmlns:o="urn:schemas-microsoft-com:office:office" xmlns:r="http://schemas.openxmlformats.org/officeDocument/2006/relationships" xmlns:m="http://schemas.openxmlformats.org/officeDocument/2006/math" xmlns:v="urn:schemas-microsoft-com:vml" xmlns:wp14="http://schemas.microsoft.com/office/word/2010/wordprocessingDrawing" xmlns:wp="http://schemas.openxmlformats.org/drawingml/2006/wordprocessingDrawing" xmlns:w10="urn:schemas-microsoft-com:office:word" xmlns:w="http://schemas.openxmlformats.org/wordprocessingml/2006/main" xmlns:w14="http://schemas.microsoft.com/office/word/2010/wordml" xmlns:w15="http://schemas.microsoft.com/office/word/2012/wordml" xmlns:w16cex="http://schemas.microsoft.com/office/word/2018/wordml/cex" xmlns:w16cid="http://schemas.microsoft.com/office/word/2016/wordml/cid" xmlns:w16="http://schemas.microsoft.com/office/word/2018/wordml" xmlns:w16sdtdh="http://schemas.microsoft.com/office/word/2020/wordml/sdtdatahash" xmlns:w16se="http://schemas.microsoft.com/office/word/2015/wordml/symex" xmlns:wpg="http://schemas.microsoft.com/office/word/2010/wordprocessingGroup" xmlns:wpi="http://schemas.microsoft.com/office/word/2010/wordprocessingInk" xmlns:wne="http://schemas.microsoft.com/office/word/2006/wordml" xmlns:wps="http://schemas.microsoft.com/office/word/2010/wordprocessingShape" mc:Ignorable="w14 w15 w16se w16cid w16 w16cex w16sdtdh wp14">
   <w:body>
     <w:p>
       <w:pPr>
@@ -143,10 +143,10 @@
                         <a:effectLst/>
                         <a:extLst>
                           <a:ext uri="{FAA26D3D-D897-4be2-8F04-BA451C77F1D7}">
-                            <ma14:placeholderFlag xmlns:ma14="http://schemas.microsoft.com/office/mac/drawingml/2011/main" xmlns:w="http://schemas.openxmlformats.org/wordprocessingml/2006/main" xmlns:w10="urn:schemas-microsoft-com:office:word" xmlns:v="urn:schemas-microsoft-com:vml" xmlns:o="urn:schemas-microsoft-com:office:office" xmlns:mv="urn:schemas-microsoft-com:mac:vml" xmlns:mo="http://schemas.microsoft.com/office/mac/office/2008/main" xmlns=""/>
+                            <ma14:placeholderFlag xmlns="" xmlns:mo="http://schemas.microsoft.com/office/mac/office/2008/main" xmlns:mv="urn:schemas-microsoft-com:mac:vml" xmlns:o="urn:schemas-microsoft-com:office:office" xmlns:v="urn:schemas-microsoft-com:vml" xmlns:w10="urn:schemas-microsoft-com:office:word" xmlns:w="http://schemas.openxmlformats.org/wordprocessingml/2006/main" xmlns:ma14="http://schemas.microsoft.com/office/mac/drawingml/2011/main"/>
                           </a:ext>
                           <a:ext uri="{C572A759-6A51-4108-AA02-DFA0A04FC94B}">
-                            <ma14:wrappingTextBoxFlag xmlns:ma14="http://schemas.microsoft.com/office/mac/drawingml/2011/main" xmlns:w="http://schemas.openxmlformats.org/wordprocessingml/2006/main" xmlns:w10="urn:schemas-microsoft-com:office:word" xmlns:v="urn:schemas-microsoft-com:vml" xmlns:o="urn:schemas-microsoft-com:office:office" xmlns:mv="urn:schemas-microsoft-com:mac:vml" xmlns:mo="http://schemas.microsoft.com/office/mac/office/2008/main" xmlns=""/>
+                            <ma14:wrappingTextBoxFlag xmlns="" xmlns:mo="http://schemas.microsoft.com/office/mac/office/2008/main" xmlns:mv="urn:schemas-microsoft-com:mac:vml" xmlns:o="urn:schemas-microsoft-com:office:office" xmlns:v="urn:schemas-microsoft-com:vml" xmlns:w10="urn:schemas-microsoft-com:office:word" xmlns:w="http://schemas.openxmlformats.org/wordprocessingml/2006/main" xmlns:ma14="http://schemas.microsoft.com/office/mac/drawingml/2011/main"/>
                           </a:ext>
                         </a:extLst>
                       </wps:spPr>
@@ -198,7 +198,7 @@
                               <w:jc w:val="right"/>
                               <w:rPr>
                                 <w:rFonts w:ascii="Raleway" w:hAnsi="Raleway" w:cs="Didot"/>
-                                <w:color w:val="FF0000"/>
+                                <w:color w:val="FFFFFF" w:themeColor="background1"/>
                                 <w:spacing w:val="60"/>
                                 <w:sz w:val="20"/>
                                 <w:lang w:val="nl-NL"/>
@@ -207,7 +207,7 @@
                             <w:r>
                               <w:rPr>
                                 <w:rFonts w:ascii="Raleway" w:hAnsi="Raleway" w:cs="Didot"/>
-                                <w:color w:val="FF0000"/>
+                                <w:color w:val="FFFFFF" w:themeColor="background1"/>
                                 <w:spacing w:val="60"/>
                                 <w:sz w:val="20"/>
                                 <w:lang w:val="nl-NL"/>
@@ -276,7 +276,7 @@
                         <w:jc w:val="right"/>
                         <w:rPr>
                           <w:rFonts w:ascii="Raleway" w:hAnsi="Raleway" w:cs="Didot"/>
-                          <w:color w:val="FF0000"/>
+                          <w:color w:val="FFFFFF" w:themeColor="background1"/>
                           <w:spacing w:val="60"/>
                           <w:sz w:val="20"/>
                           <w:lang w:val="nl-NL"/>
@@ -285,7 +285,7 @@
                       <w:r>
                         <w:rPr>
                           <w:rFonts w:ascii="Raleway" w:hAnsi="Raleway" w:cs="Didot"/>
-                          <w:color w:val="FF0000"/>
+                          <w:color w:val="FFFFFF" w:themeColor="background1"/>
                           <w:spacing w:val="60"/>
                           <w:sz w:val="20"/>
                           <w:lang w:val="nl-NL"/>
@@ -312,7 +312,7 @@
         <mc:AlternateContent>
           <mc:Choice Requires="wps">
             <w:drawing>
-              <wp:anchor distT="0" distB="0" distL="114300" distR="114300" simplePos="0" relativeHeight="251624432" behindDoc="0" locked="0" layoutInCell="1" allowOverlap="1" wp14:anchorId="6B890DC8" wp14:editId="5A9DC4B5">
+              <wp:anchor distT="0" distB="0" distL="114300" distR="114300" simplePos="0" relativeHeight="251624432" behindDoc="0" locked="0" layoutInCell="1" allowOverlap="1" wp14:anchorId="6B890DC8" wp14:editId="7F513506">
                 <wp:simplePos x="0" y="0"/>
                 <wp:positionH relativeFrom="column">
                   <wp:posOffset>-606235</wp:posOffset>
@@ -380,7 +380,7 @@
           </mc:Choice>
           <mc:Fallback>
             <w:pict>
-              <v:rect w14:anchorId="0EBC089E" id="Rectangle 4" o:spid="_x0000_s1026" style="position:absolute;margin-left:-47.75pt;margin-top:-53.35pt;width:189.4pt;height:868.75pt;z-index:251624432;visibility:visible;mso-wrap-style:square;mso-width-percent:0;mso-height-percent:0;mso-wrap-distance-left:9pt;mso-wrap-distance-top:0;mso-wrap-distance-right:9pt;mso-wrap-distance-bottom:0;mso-position-horizontal:absolute;mso-position-horizontal-relative:text;mso-position-vertical:absolute;mso-position-vertical-relative:text;mso-width-percent:0;mso-height-percent:0;mso-width-relative:margin;mso-height-relative:margin;v-text-anchor:middle" o:gfxdata="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" fillcolor="#005faa" stroked="f" strokeweight="1pt"/>
+              <v:rect w14:anchorId="330993B7" id="Rectangle 4" o:spid="_x0000_s1026" style="position:absolute;margin-left:-47.75pt;margin-top:-53.35pt;width:189.4pt;height:868.75pt;z-index:251624432;visibility:visible;mso-wrap-style:square;mso-width-percent:0;mso-height-percent:0;mso-wrap-distance-left:9pt;mso-wrap-distance-top:0;mso-wrap-distance-right:9pt;mso-wrap-distance-bottom:0;mso-position-horizontal:absolute;mso-position-horizontal-relative:text;mso-position-vertical:absolute;mso-position-vertical-relative:text;mso-width-percent:0;mso-height-percent:0;mso-width-relative:margin;mso-height-relative:margin;v-text-anchor:middle" o:gfxdata="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" fillcolor="#005faa" stroked="f" strokeweight="1pt"/>
             </w:pict>
           </mc:Fallback>
         </mc:AlternateContent>
@@ -395,7 +395,7 @@
         <mc:AlternateContent>
           <mc:Choice Requires="wps">
             <w:drawing>
-              <wp:anchor distT="0" distB="0" distL="114300" distR="114300" simplePos="0" relativeHeight="251625457" behindDoc="0" locked="0" layoutInCell="1" allowOverlap="1" wp14:anchorId="40FCDCCB" wp14:editId="2A928488">
+              <wp:anchor distT="0" distB="0" distL="114300" distR="114300" simplePos="0" relativeHeight="251625457" behindDoc="0" locked="0" layoutInCell="1" allowOverlap="1" wp14:anchorId="40FCDCCB" wp14:editId="1D4C83D9">
                 <wp:simplePos x="0" y="0"/>
                 <wp:positionH relativeFrom="column">
                   <wp:posOffset>-611612</wp:posOffset>
@@ -710,10 +710,10 @@
                         <a:effectLst/>
                         <a:extLst>
                           <a:ext uri="{FAA26D3D-D897-4be2-8F04-BA451C77F1D7}">
-                            <ma14:placeholderFlag xmlns:ma14="http://schemas.microsoft.com/office/mac/drawingml/2011/main" xmlns:w="http://schemas.openxmlformats.org/wordprocessingml/2006/main" xmlns:w10="urn:schemas-microsoft-com:office:word" xmlns:v="urn:schemas-microsoft-com:vml" xmlns:o="urn:schemas-microsoft-com:office:office" xmlns:mv="urn:schemas-microsoft-com:mac:vml" xmlns:mo="http://schemas.microsoft.com/office/mac/office/2008/main" xmlns=""/>
+                            <ma14:placeholderFlag xmlns="" xmlns:mo="http://schemas.microsoft.com/office/mac/office/2008/main" xmlns:mv="urn:schemas-microsoft-com:mac:vml" xmlns:o="urn:schemas-microsoft-com:office:office" xmlns:v="urn:schemas-microsoft-com:vml" xmlns:w10="urn:schemas-microsoft-com:office:word" xmlns:w="http://schemas.openxmlformats.org/wordprocessingml/2006/main" xmlns:ma14="http://schemas.microsoft.com/office/mac/drawingml/2011/main"/>
                           </a:ext>
                           <a:ext uri="{C572A759-6A51-4108-AA02-DFA0A04FC94B}">
-                            <ma14:wrappingTextBoxFlag xmlns:ma14="http://schemas.microsoft.com/office/mac/drawingml/2011/main" xmlns:w="http://schemas.openxmlformats.org/wordprocessingml/2006/main" xmlns:w10="urn:schemas-microsoft-com:office:word" xmlns:v="urn:schemas-microsoft-com:vml" xmlns:o="urn:schemas-microsoft-com:office:office" xmlns:mv="urn:schemas-microsoft-com:mac:vml" xmlns:mo="http://schemas.microsoft.com/office/mac/office/2008/main" xmlns=""/>
+                            <ma14:wrappingTextBoxFlag xmlns="" xmlns:mo="http://schemas.microsoft.com/office/mac/office/2008/main" xmlns:mv="urn:schemas-microsoft-com:mac:vml" xmlns:o="urn:schemas-microsoft-com:office:office" xmlns:v="urn:schemas-microsoft-com:vml" xmlns:w10="urn:schemas-microsoft-com:office:word" xmlns:w="http://schemas.openxmlformats.org/wordprocessingml/2006/main" xmlns:ma14="http://schemas.microsoft.com/office/mac/drawingml/2011/main"/>
                           </a:ext>
                         </a:extLst>
                       </wps:spPr>
@@ -850,10 +850,10 @@
                         <a:effectLst/>
                         <a:extLst>
                           <a:ext uri="{FAA26D3D-D897-4be2-8F04-BA451C77F1D7}">
-                            <ma14:placeholderFlag xmlns:ma14="http://schemas.microsoft.com/office/mac/drawingml/2011/main" xmlns:w="http://schemas.openxmlformats.org/wordprocessingml/2006/main" xmlns:w10="urn:schemas-microsoft-com:office:word" xmlns:v="urn:schemas-microsoft-com:vml" xmlns:o="urn:schemas-microsoft-com:office:office" xmlns:mv="urn:schemas-microsoft-com:mac:vml" xmlns:mo="http://schemas.microsoft.com/office/mac/office/2008/main" xmlns=""/>
+                            <ma14:placeholderFlag xmlns="" xmlns:mo="http://schemas.microsoft.com/office/mac/office/2008/main" xmlns:mv="urn:schemas-microsoft-com:mac:vml" xmlns:o="urn:schemas-microsoft-com:office:office" xmlns:v="urn:schemas-microsoft-com:vml" xmlns:w10="urn:schemas-microsoft-com:office:word" xmlns:w="http://schemas.openxmlformats.org/wordprocessingml/2006/main" xmlns:ma14="http://schemas.microsoft.com/office/mac/drawingml/2011/main"/>
                           </a:ext>
                           <a:ext uri="{C572A759-6A51-4108-AA02-DFA0A04FC94B}">
-                            <ma14:wrappingTextBoxFlag xmlns:ma14="http://schemas.microsoft.com/office/mac/drawingml/2011/main" xmlns:w="http://schemas.openxmlformats.org/wordprocessingml/2006/main" xmlns:w10="urn:schemas-microsoft-com:office:word" xmlns:v="urn:schemas-microsoft-com:vml" xmlns:o="urn:schemas-microsoft-com:office:office" xmlns:mv="urn:schemas-microsoft-com:mac:vml" xmlns:mo="http://schemas.microsoft.com/office/mac/office/2008/main" xmlns=""/>
+                            <ma14:wrappingTextBoxFlag xmlns="" xmlns:mo="http://schemas.microsoft.com/office/mac/office/2008/main" xmlns:mv="urn:schemas-microsoft-com:mac:vml" xmlns:o="urn:schemas-microsoft-com:office:office" xmlns:v="urn:schemas-microsoft-com:vml" xmlns:w10="urn:schemas-microsoft-com:office:word" xmlns:w="http://schemas.openxmlformats.org/wordprocessingml/2006/main" xmlns:ma14="http://schemas.microsoft.com/office/mac/drawingml/2011/main"/>
                           </a:ext>
                         </a:extLst>
                       </wps:spPr>
@@ -1296,10 +1296,10 @@
                         <a:effectLst/>
                         <a:extLst>
                           <a:ext uri="{FAA26D3D-D897-4be2-8F04-BA451C77F1D7}">
-                            <ma14:placeholderFlag xmlns:ma14="http://schemas.microsoft.com/office/mac/drawingml/2011/main" xmlns:w="http://schemas.openxmlformats.org/wordprocessingml/2006/main" xmlns:w10="urn:schemas-microsoft-com:office:word" xmlns:v="urn:schemas-microsoft-com:vml" xmlns:o="urn:schemas-microsoft-com:office:office" xmlns:mv="urn:schemas-microsoft-com:mac:vml" xmlns:mo="http://schemas.microsoft.com/office/mac/office/2008/main" xmlns=""/>
+                            <ma14:placeholderFlag xmlns="" xmlns:mo="http://schemas.microsoft.com/office/mac/office/2008/main" xmlns:mv="urn:schemas-microsoft-com:mac:vml" xmlns:o="urn:schemas-microsoft-com:office:office" xmlns:v="urn:schemas-microsoft-com:vml" xmlns:w10="urn:schemas-microsoft-com:office:word" xmlns:w="http://schemas.openxmlformats.org/wordprocessingml/2006/main" xmlns:ma14="http://schemas.microsoft.com/office/mac/drawingml/2011/main"/>
                           </a:ext>
                           <a:ext uri="{C572A759-6A51-4108-AA02-DFA0A04FC94B}">
-                            <ma14:wrappingTextBoxFlag xmlns:ma14="http://schemas.microsoft.com/office/mac/drawingml/2011/main" xmlns:w="http://schemas.openxmlformats.org/wordprocessingml/2006/main" xmlns:w10="urn:schemas-microsoft-com:office:word" xmlns:v="urn:schemas-microsoft-com:vml" xmlns:o="urn:schemas-microsoft-com:office:office" xmlns:mv="urn:schemas-microsoft-com:mac:vml" xmlns:mo="http://schemas.microsoft.com/office/mac/office/2008/main" xmlns=""/>
+                            <ma14:wrappingTextBoxFlag xmlns="" xmlns:mo="http://schemas.microsoft.com/office/mac/office/2008/main" xmlns:mv="urn:schemas-microsoft-com:mac:vml" xmlns:o="urn:schemas-microsoft-com:office:office" xmlns:v="urn:schemas-microsoft-com:vml" xmlns:w10="urn:schemas-microsoft-com:office:word" xmlns:w="http://schemas.openxmlformats.org/wordprocessingml/2006/main" xmlns:ma14="http://schemas.microsoft.com/office/mac/drawingml/2011/main"/>
                           </a:ext>
                         </a:extLst>
                       </wps:spPr>
@@ -1811,10 +1811,10 @@
                         <a:effectLst/>
                         <a:extLst>
                           <a:ext uri="{FAA26D3D-D897-4be2-8F04-BA451C77F1D7}">
-                            <ma14:placeholderFlag xmlns:ma14="http://schemas.microsoft.com/office/mac/drawingml/2011/main" xmlns:w="http://schemas.openxmlformats.org/wordprocessingml/2006/main" xmlns:w10="urn:schemas-microsoft-com:office:word" xmlns:v="urn:schemas-microsoft-com:vml" xmlns:o="urn:schemas-microsoft-com:office:office" xmlns:mv="urn:schemas-microsoft-com:mac:vml" xmlns:mo="http://schemas.microsoft.com/office/mac/office/2008/main" xmlns=""/>
+                            <ma14:placeholderFlag xmlns="" xmlns:mo="http://schemas.microsoft.com/office/mac/office/2008/main" xmlns:mv="urn:schemas-microsoft-com:mac:vml" xmlns:o="urn:schemas-microsoft-com:office:office" xmlns:v="urn:schemas-microsoft-com:vml" xmlns:w10="urn:schemas-microsoft-com:office:word" xmlns:w="http://schemas.openxmlformats.org/wordprocessingml/2006/main" xmlns:ma14="http://schemas.microsoft.com/office/mac/drawingml/2011/main"/>
                           </a:ext>
                           <a:ext uri="{C572A759-6A51-4108-AA02-DFA0A04FC94B}">
-                            <ma14:wrappingTextBoxFlag xmlns:ma14="http://schemas.microsoft.com/office/mac/drawingml/2011/main" xmlns:w="http://schemas.openxmlformats.org/wordprocessingml/2006/main" xmlns:w10="urn:schemas-microsoft-com:office:word" xmlns:v="urn:schemas-microsoft-com:vml" xmlns:o="urn:schemas-microsoft-com:office:office" xmlns:mv="urn:schemas-microsoft-com:mac:vml" xmlns:mo="http://schemas.microsoft.com/office/mac/office/2008/main" xmlns=""/>
+                            <ma14:wrappingTextBoxFlag xmlns="" xmlns:mo="http://schemas.microsoft.com/office/mac/office/2008/main" xmlns:mv="urn:schemas-microsoft-com:mac:vml" xmlns:o="urn:schemas-microsoft-com:office:office" xmlns:v="urn:schemas-microsoft-com:vml" xmlns:w10="urn:schemas-microsoft-com:office:word" xmlns:w="http://schemas.openxmlformats.org/wordprocessingml/2006/main" xmlns:ma14="http://schemas.microsoft.com/office/mac/drawingml/2011/main"/>
                           </a:ext>
                         </a:extLst>
                       </wps:spPr>
@@ -2806,7 +2806,7 @@
                         </a:ln>
                         <a:extLst>
                           <a:ext uri="{91240B29-F687-4f45-9708-019B960494DF}">
-                            <a14:hiddenLine xmlns:o="urn:schemas-microsoft-com:office:office" xmlns:v="urn:schemas-microsoft-com:vml" xmlns:w10="urn:schemas-microsoft-com:office:word" xmlns:w="http://schemas.openxmlformats.org/wordprocessingml/2006/main" xmlns:p="http://schemas.openxmlformats.org/presentationml/2006/main" xmlns="" xmlns:a14="http://schemas.microsoft.com/office/drawing/2010/main" xmlns:lc="http://schemas.openxmlformats.org/drawingml/2006/lockedCanvas" xmlns:mv="urn:schemas-microsoft-com:mac:vml" xmlns:mo="http://schemas.microsoft.com/office/mac/office/2008/main" w="9525">
+                            <a14:hiddenLine xmlns:mo="http://schemas.microsoft.com/office/mac/office/2008/main" xmlns:mv="urn:schemas-microsoft-com:mac:vml" xmlns:lc="http://schemas.openxmlformats.org/drawingml/2006/lockedCanvas" xmlns:a14="http://schemas.microsoft.com/office/drawing/2010/main" xmlns="" xmlns:p="http://schemas.openxmlformats.org/presentationml/2006/main" xmlns:w="http://schemas.openxmlformats.org/wordprocessingml/2006/main" xmlns:w10="urn:schemas-microsoft-com:office:word" xmlns:v="urn:schemas-microsoft-com:vml" xmlns:o="urn:schemas-microsoft-com:office:office" w="9525">
                               <a:solidFill>
                                 <a:srgbClr val="000000"/>
                               </a:solidFill>
@@ -2895,10 +2895,10 @@
                         <a:effectLst/>
                         <a:extLst>
                           <a:ext uri="{FAA26D3D-D897-4be2-8F04-BA451C77F1D7}">
-                            <ma14:placeholderFlag xmlns:ma14="http://schemas.microsoft.com/office/mac/drawingml/2011/main" xmlns:w="http://schemas.openxmlformats.org/wordprocessingml/2006/main" xmlns:w10="urn:schemas-microsoft-com:office:word" xmlns:v="urn:schemas-microsoft-com:vml" xmlns:o="urn:schemas-microsoft-com:office:office" xmlns:mv="urn:schemas-microsoft-com:mac:vml" xmlns:mo="http://schemas.microsoft.com/office/mac/office/2008/main" xmlns=""/>
+                            <ma14:placeholderFlag xmlns="" xmlns:mo="http://schemas.microsoft.com/office/mac/office/2008/main" xmlns:mv="urn:schemas-microsoft-com:mac:vml" xmlns:o="urn:schemas-microsoft-com:office:office" xmlns:v="urn:schemas-microsoft-com:vml" xmlns:w10="urn:schemas-microsoft-com:office:word" xmlns:w="http://schemas.openxmlformats.org/wordprocessingml/2006/main" xmlns:ma14="http://schemas.microsoft.com/office/mac/drawingml/2011/main"/>
                           </a:ext>
                           <a:ext uri="{C572A759-6A51-4108-AA02-DFA0A04FC94B}">
-                            <ma14:wrappingTextBoxFlag xmlns:ma14="http://schemas.microsoft.com/office/mac/drawingml/2011/main" xmlns:w="http://schemas.openxmlformats.org/wordprocessingml/2006/main" xmlns:w10="urn:schemas-microsoft-com:office:word" xmlns:v="urn:schemas-microsoft-com:vml" xmlns:o="urn:schemas-microsoft-com:office:office" xmlns:mv="urn:schemas-microsoft-com:mac:vml" xmlns:mo="http://schemas.microsoft.com/office/mac/office/2008/main" xmlns=""/>
+                            <ma14:wrappingTextBoxFlag xmlns="" xmlns:mo="http://schemas.microsoft.com/office/mac/office/2008/main" xmlns:mv="urn:schemas-microsoft-com:mac:vml" xmlns:o="urn:schemas-microsoft-com:office:office" xmlns:v="urn:schemas-microsoft-com:vml" xmlns:w10="urn:schemas-microsoft-com:office:word" xmlns:w="http://schemas.openxmlformats.org/wordprocessingml/2006/main" xmlns:ma14="http://schemas.microsoft.com/office/mac/drawingml/2011/main"/>
                           </a:ext>
                         </a:extLst>
                       </wps:spPr>
@@ -4982,7 +4982,7 @@
                           </a:ln>
                           <a:extLst>
                             <a:ext uri="{91240B29-F687-4f45-9708-019B960494DF}">
-                              <a14:hiddenLine xmlns:mo="http://schemas.microsoft.com/office/mac/office/2008/main" xmlns:mv="urn:schemas-microsoft-com:mac:vml" xmlns:lc="http://schemas.openxmlformats.org/drawingml/2006/lockedCanvas" xmlns:a14="http://schemas.microsoft.com/office/drawing/2010/main" xmlns="" xmlns:p="http://schemas.openxmlformats.org/presentationml/2006/main" xmlns:w="http://schemas.openxmlformats.org/wordprocessingml/2006/main" xmlns:w10="urn:schemas-microsoft-com:office:word" xmlns:v="urn:schemas-microsoft-com:vml" xmlns:o="urn:schemas-microsoft-com:office:office" w="9525">
+                              <a14:hiddenLine xmlns:o="urn:schemas-microsoft-com:office:office" xmlns:v="urn:schemas-microsoft-com:vml" xmlns:w10="urn:schemas-microsoft-com:office:word" xmlns:w="http://schemas.openxmlformats.org/wordprocessingml/2006/main" xmlns:p="http://schemas.openxmlformats.org/presentationml/2006/main" xmlns="" xmlns:a14="http://schemas.microsoft.com/office/drawing/2010/main" xmlns:lc="http://schemas.openxmlformats.org/drawingml/2006/lockedCanvas" xmlns:mv="urn:schemas-microsoft-com:mac:vml" xmlns:mo="http://schemas.microsoft.com/office/mac/office/2008/main" w="9525">
                                 <a:solidFill>
                                   <a:srgbClr val="000000"/>
                                 </a:solidFill>
@@ -5156,10 +5156,10 @@
                         <a:effectLst/>
                         <a:extLst>
                           <a:ext uri="{FAA26D3D-D897-4be2-8F04-BA451C77F1D7}">
-                            <ma14:placeholderFlag xmlns:ma14="http://schemas.microsoft.com/office/mac/drawingml/2011/main" xmlns:w="http://schemas.openxmlformats.org/wordprocessingml/2006/main" xmlns:w10="urn:schemas-microsoft-com:office:word" xmlns:v="urn:schemas-microsoft-com:vml" xmlns:o="urn:schemas-microsoft-com:office:office" xmlns:mv="urn:schemas-microsoft-com:mac:vml" xmlns:mo="http://schemas.microsoft.com/office/mac/office/2008/main" xmlns=""/>
+                            <ma14:placeholderFlag xmlns="" xmlns:mo="http://schemas.microsoft.com/office/mac/office/2008/main" xmlns:mv="urn:schemas-microsoft-com:mac:vml" xmlns:o="urn:schemas-microsoft-com:office:office" xmlns:v="urn:schemas-microsoft-com:vml" xmlns:w10="urn:schemas-microsoft-com:office:word" xmlns:w="http://schemas.openxmlformats.org/wordprocessingml/2006/main" xmlns:ma14="http://schemas.microsoft.com/office/mac/drawingml/2011/main"/>
                           </a:ext>
                           <a:ext uri="{C572A759-6A51-4108-AA02-DFA0A04FC94B}">
-                            <ma14:wrappingTextBoxFlag xmlns:ma14="http://schemas.microsoft.com/office/mac/drawingml/2011/main" xmlns:w="http://schemas.openxmlformats.org/wordprocessingml/2006/main" xmlns:w10="urn:schemas-microsoft-com:office:word" xmlns:v="urn:schemas-microsoft-com:vml" xmlns:o="urn:schemas-microsoft-com:office:office" xmlns:mv="urn:schemas-microsoft-com:mac:vml" xmlns:mo="http://schemas.microsoft.com/office/mac/office/2008/main" xmlns=""/>
+                            <ma14:wrappingTextBoxFlag xmlns="" xmlns:mo="http://schemas.microsoft.com/office/mac/office/2008/main" xmlns:mv="urn:schemas-microsoft-com:mac:vml" xmlns:o="urn:schemas-microsoft-com:office:office" xmlns:v="urn:schemas-microsoft-com:vml" xmlns:w10="urn:schemas-microsoft-com:office:word" xmlns:w="http://schemas.openxmlformats.org/wordprocessingml/2006/main" xmlns:ma14="http://schemas.microsoft.com/office/mac/drawingml/2011/main"/>
                           </a:ext>
                         </a:extLst>
                       </wps:spPr>
@@ -6617,10 +6617,10 @@
                         <a:effectLst/>
                         <a:extLst>
                           <a:ext uri="{FAA26D3D-D897-4be2-8F04-BA451C77F1D7}">
-                            <ma14:placeholderFlag xmlns:ma14="http://schemas.microsoft.com/office/mac/drawingml/2011/main" xmlns:w="http://schemas.openxmlformats.org/wordprocessingml/2006/main" xmlns:w10="urn:schemas-microsoft-com:office:word" xmlns:v="urn:schemas-microsoft-com:vml" xmlns:o="urn:schemas-microsoft-com:office:office" xmlns:mv="urn:schemas-microsoft-com:mac:vml" xmlns:mo="http://schemas.microsoft.com/office/mac/office/2008/main" xmlns=""/>
+                            <ma14:placeholderFlag xmlns="" xmlns:mo="http://schemas.microsoft.com/office/mac/office/2008/main" xmlns:mv="urn:schemas-microsoft-com:mac:vml" xmlns:o="urn:schemas-microsoft-com:office:office" xmlns:v="urn:schemas-microsoft-com:vml" xmlns:w10="urn:schemas-microsoft-com:office:word" xmlns:w="http://schemas.openxmlformats.org/wordprocessingml/2006/main" xmlns:ma14="http://schemas.microsoft.com/office/mac/drawingml/2011/main"/>
                           </a:ext>
                           <a:ext uri="{C572A759-6A51-4108-AA02-DFA0A04FC94B}">
-                            <ma14:wrappingTextBoxFlag xmlns:ma14="http://schemas.microsoft.com/office/mac/drawingml/2011/main" xmlns:w="http://schemas.openxmlformats.org/wordprocessingml/2006/main" xmlns:w10="urn:schemas-microsoft-com:office:word" xmlns:v="urn:schemas-microsoft-com:vml" xmlns:o="urn:schemas-microsoft-com:office:office" xmlns:mv="urn:schemas-microsoft-com:mac:vml" xmlns:mo="http://schemas.microsoft.com/office/mac/office/2008/main" xmlns=""/>
+                            <ma14:wrappingTextBoxFlag xmlns="" xmlns:mo="http://schemas.microsoft.com/office/mac/office/2008/main" xmlns:mv="urn:schemas-microsoft-com:mac:vml" xmlns:o="urn:schemas-microsoft-com:office:office" xmlns:v="urn:schemas-microsoft-com:vml" xmlns:w10="urn:schemas-microsoft-com:office:word" xmlns:w="http://schemas.openxmlformats.org/wordprocessingml/2006/main" xmlns:ma14="http://schemas.microsoft.com/office/mac/drawingml/2011/main"/>
                           </a:ext>
                         </a:extLst>
                       </wps:spPr>
@@ -7386,10 +7386,10 @@
                         <a:effectLst/>
                         <a:extLst>
                           <a:ext uri="{FAA26D3D-D897-4be2-8F04-BA451C77F1D7}">
-                            <ma14:placeholderFlag xmlns:ma14="http://schemas.microsoft.com/office/mac/drawingml/2011/main" xmlns:w="http://schemas.openxmlformats.org/wordprocessingml/2006/main" xmlns:w10="urn:schemas-microsoft-com:office:word" xmlns:v="urn:schemas-microsoft-com:vml" xmlns:o="urn:schemas-microsoft-com:office:office" xmlns:mv="urn:schemas-microsoft-com:mac:vml" xmlns:mo="http://schemas.microsoft.com/office/mac/office/2008/main" xmlns=""/>
+                            <ma14:placeholderFlag xmlns="" xmlns:mo="http://schemas.microsoft.com/office/mac/office/2008/main" xmlns:mv="urn:schemas-microsoft-com:mac:vml" xmlns:o="urn:schemas-microsoft-com:office:office" xmlns:v="urn:schemas-microsoft-com:vml" xmlns:w10="urn:schemas-microsoft-com:office:word" xmlns:w="http://schemas.openxmlformats.org/wordprocessingml/2006/main" xmlns:ma14="http://schemas.microsoft.com/office/mac/drawingml/2011/main"/>
                           </a:ext>
                           <a:ext uri="{C572A759-6A51-4108-AA02-DFA0A04FC94B}">
-                            <ma14:wrappingTextBoxFlag xmlns:ma14="http://schemas.microsoft.com/office/mac/drawingml/2011/main" xmlns:w="http://schemas.openxmlformats.org/wordprocessingml/2006/main" xmlns:w10="urn:schemas-microsoft-com:office:word" xmlns:v="urn:schemas-microsoft-com:vml" xmlns:o="urn:schemas-microsoft-com:office:office" xmlns:mv="urn:schemas-microsoft-com:mac:vml" xmlns:mo="http://schemas.microsoft.com/office/mac/office/2008/main" xmlns=""/>
+                            <ma14:wrappingTextBoxFlag xmlns="" xmlns:mo="http://schemas.microsoft.com/office/mac/office/2008/main" xmlns:mv="urn:schemas-microsoft-com:mac:vml" xmlns:o="urn:schemas-microsoft-com:office:office" xmlns:v="urn:schemas-microsoft-com:vml" xmlns:w10="urn:schemas-microsoft-com:office:word" xmlns:w="http://schemas.openxmlformats.org/wordprocessingml/2006/main" xmlns:ma14="http://schemas.microsoft.com/office/mac/drawingml/2011/main"/>
                           </a:ext>
                         </a:extLst>
                       </wps:spPr>
@@ -8148,7 +8148,7 @@
 </file>
 
 <file path=word/endnotes.xml><?xml version="1.0" encoding="utf-8"?>
-<w:endnotes xmlns:wpc="http://schemas.microsoft.com/office/word/2010/wordprocessingCanvas" xmlns:cx="http://schemas.microsoft.com/office/drawing/2014/chartex" xmlns:cx1="http://schemas.microsoft.com/office/drawing/2015/9/8/chartex" xmlns:cx2="http://schemas.microsoft.com/office/drawing/2015/10/21/chartex" xmlns:cx3="http://schemas.microsoft.com/office/drawing/2016/5/9/chartex" xmlns:cx4="http://schemas.microsoft.com/office/drawing/2016/5/10/chartex" xmlns:cx5="http://schemas.microsoft.com/office/drawing/2016/5/11/chartex" xmlns:cx6="http://schemas.microsoft.com/office/drawing/2016/5/12/chartex" xmlns:cx7="http://schemas.microsoft.com/office/drawing/2016/5/13/chartex" xmlns:cx8="http://schemas.microsoft.com/office/drawing/2016/5/14/chartex" xmlns:mc="http://schemas.openxmlformats.org/markup-compatibility/2006" xmlns:aink="http://schemas.microsoft.com/office/drawing/2016/ink" xmlns:am3d="http://schemas.microsoft.com/office/drawing/2017/model3d" xmlns:o="urn:schemas-microsoft-com:office:office" xmlns:r="http://schemas.openxmlformats.org/officeDocument/2006/relationships" xmlns:m="http://schemas.openxmlformats.org/officeDocument/2006/math" xmlns:v="urn:schemas-microsoft-com:vml" xmlns:wp14="http://schemas.microsoft.com/office/word/2010/wordprocessingDrawing" xmlns:wp="http://schemas.openxmlformats.org/drawingml/2006/wordprocessingDrawing" xmlns:w10="urn:schemas-microsoft-com:office:word" xmlns:w="http://schemas.openxmlformats.org/wordprocessingml/2006/main" xmlns:w14="http://schemas.microsoft.com/office/word/2010/wordml" xmlns:w15="http://schemas.microsoft.com/office/word/2012/wordml" xmlns:w16cex="http://schemas.microsoft.com/office/word/2018/wordml/cex" xmlns:w16cid="http://schemas.microsoft.com/office/word/2016/wordml/cid" xmlns:w16="http://schemas.microsoft.com/office/word/2018/wordml" xmlns:w16se="http://schemas.microsoft.com/office/word/2015/wordml/symex" xmlns:wpg="http://schemas.microsoft.com/office/word/2010/wordprocessingGroup" xmlns:wpi="http://schemas.microsoft.com/office/word/2010/wordprocessingInk" xmlns:wne="http://schemas.microsoft.com/office/word/2006/wordml" xmlns:wps="http://schemas.microsoft.com/office/word/2010/wordprocessingShape" mc:Ignorable="w14 w15 w16se w16cid w16 w16cex wp14">
+<w:endnotes xmlns:wpc="http://schemas.microsoft.com/office/word/2010/wordprocessingCanvas" xmlns:cx="http://schemas.microsoft.com/office/drawing/2014/chartex" xmlns:cx1="http://schemas.microsoft.com/office/drawing/2015/9/8/chartex" xmlns:cx2="http://schemas.microsoft.com/office/drawing/2015/10/21/chartex" xmlns:cx3="http://schemas.microsoft.com/office/drawing/2016/5/9/chartex" xmlns:cx4="http://schemas.microsoft.com/office/drawing/2016/5/10/chartex" xmlns:cx5="http://schemas.microsoft.com/office/drawing/2016/5/11/chartex" xmlns:cx6="http://schemas.microsoft.com/office/drawing/2016/5/12/chartex" xmlns:cx7="http://schemas.microsoft.com/office/drawing/2016/5/13/chartex" xmlns:cx8="http://schemas.microsoft.com/office/drawing/2016/5/14/chartex" xmlns:mc="http://schemas.openxmlformats.org/markup-compatibility/2006" xmlns:aink="http://schemas.microsoft.com/office/drawing/2016/ink" xmlns:am3d="http://schemas.microsoft.com/office/drawing/2017/model3d" xmlns:o="urn:schemas-microsoft-com:office:office" xmlns:r="http://schemas.openxmlformats.org/officeDocument/2006/relationships" xmlns:m="http://schemas.openxmlformats.org/officeDocument/2006/math" xmlns:v="urn:schemas-microsoft-com:vml" xmlns:wp14="http://schemas.microsoft.com/office/word/2010/wordprocessingDrawing" xmlns:wp="http://schemas.openxmlformats.org/drawingml/2006/wordprocessingDrawing" xmlns:w10="urn:schemas-microsoft-com:office:word" xmlns:w="http://schemas.openxmlformats.org/wordprocessingml/2006/main" xmlns:w14="http://schemas.microsoft.com/office/word/2010/wordml" xmlns:w15="http://schemas.microsoft.com/office/word/2012/wordml" xmlns:w16cex="http://schemas.microsoft.com/office/word/2018/wordml/cex" xmlns:w16cid="http://schemas.microsoft.com/office/word/2016/wordml/cid" xmlns:w16="http://schemas.microsoft.com/office/word/2018/wordml" xmlns:w16sdtdh="http://schemas.microsoft.com/office/word/2020/wordml/sdtdatahash" xmlns:w16se="http://schemas.microsoft.com/office/word/2015/wordml/symex" xmlns:wpg="http://schemas.microsoft.com/office/word/2010/wordprocessingGroup" xmlns:wpi="http://schemas.microsoft.com/office/word/2010/wordprocessingInk" xmlns:wne="http://schemas.microsoft.com/office/word/2006/wordml" xmlns:wps="http://schemas.microsoft.com/office/word/2010/wordprocessingShape" mc:Ignorable="w14 w15 w16se w16cid w16 w16cex w16sdtdh wp14">
   <w:endnote w:type="separator" w:id="-1">
     <w:p>
       <w:r>
@@ -8167,7 +8167,7 @@
 </file>
 
 <file path=word/footnotes.xml><?xml version="1.0" encoding="utf-8"?>
-<w:footnotes xmlns:wpc="http://schemas.microsoft.com/office/word/2010/wordprocessingCanvas" xmlns:cx="http://schemas.microsoft.com/office/drawing/2014/chartex" xmlns:cx1="http://schemas.microsoft.com/office/drawing/2015/9/8/chartex" xmlns:cx2="http://schemas.microsoft.com/office/drawing/2015/10/21/chartex" xmlns:cx3="http://schemas.microsoft.com/office/drawing/2016/5/9/chartex" xmlns:cx4="http://schemas.microsoft.com/office/drawing/2016/5/10/chartex" xmlns:cx5="http://schemas.microsoft.com/office/drawing/2016/5/11/chartex" xmlns:cx6="http://schemas.microsoft.com/office/drawing/2016/5/12/chartex" xmlns:cx7="http://schemas.microsoft.com/office/drawing/2016/5/13/chartex" xmlns:cx8="http://schemas.microsoft.com/office/drawing/2016/5/14/chartex" xmlns:mc="http://schemas.openxmlformats.org/markup-compatibility/2006" xmlns:aink="http://schemas.microsoft.com/office/drawing/2016/ink" xmlns:am3d="http://schemas.microsoft.com/office/drawing/2017/model3d" xmlns:o="urn:schemas-microsoft-com:office:office" xmlns:r="http://schemas.openxmlformats.org/officeDocument/2006/relationships" xmlns:m="http://schemas.openxmlformats.org/officeDocument/2006/math" xmlns:v="urn:schemas-microsoft-com:vml" xmlns:wp14="http://schemas.microsoft.com/office/word/2010/wordprocessingDrawing" xmlns:wp="http://schemas.openxmlformats.org/drawingml/2006/wordprocessingDrawing" xmlns:w10="urn:schemas-microsoft-com:office:word" xmlns:w="http://schemas.openxmlformats.org/wordprocessingml/2006/main" xmlns:w14="http://schemas.microsoft.com/office/word/2010/wordml" xmlns:w15="http://schemas.microsoft.com/office/word/2012/wordml" xmlns:w16cex="http://schemas.microsoft.com/office/word/2018/wordml/cex" xmlns:w16cid="http://schemas.microsoft.com/office/word/2016/wordml/cid" xmlns:w16="http://schemas.microsoft.com/office/word/2018/wordml" xmlns:w16se="http://schemas.microsoft.com/office/word/2015/wordml/symex" xmlns:wpg="http://schemas.microsoft.com/office/word/2010/wordprocessingGroup" xmlns:wpi="http://schemas.microsoft.com/office/word/2010/wordprocessingInk" xmlns:wne="http://schemas.microsoft.com/office/word/2006/wordml" xmlns:wps="http://schemas.microsoft.com/office/word/2010/wordprocessingShape" mc:Ignorable="w14 w15 w16se w16cid w16 w16cex wp14">
+<w:footnotes xmlns:wpc="http://schemas.microsoft.com/office/word/2010/wordprocessingCanvas" xmlns:cx="http://schemas.microsoft.com/office/drawing/2014/chartex" xmlns:cx1="http://schemas.microsoft.com/office/drawing/2015/9/8/chartex" xmlns:cx2="http://schemas.microsoft.com/office/drawing/2015/10/21/chartex" xmlns:cx3="http://schemas.microsoft.com/office/drawing/2016/5/9/chartex" xmlns:cx4="http://schemas.microsoft.com/office/drawing/2016/5/10/chartex" xmlns:cx5="http://schemas.microsoft.com/office/drawing/2016/5/11/chartex" xmlns:cx6="http://schemas.microsoft.com/office/drawing/2016/5/12/chartex" xmlns:cx7="http://schemas.microsoft.com/office/drawing/2016/5/13/chartex" xmlns:cx8="http://schemas.microsoft.com/office/drawing/2016/5/14/chartex" xmlns:mc="http://schemas.openxmlformats.org/markup-compatibility/2006" xmlns:aink="http://schemas.microsoft.com/office/drawing/2016/ink" xmlns:am3d="http://schemas.microsoft.com/office/drawing/2017/model3d" xmlns:o="urn:schemas-microsoft-com:office:office" xmlns:r="http://schemas.openxmlformats.org/officeDocument/2006/relationships" xmlns:m="http://schemas.openxmlformats.org/officeDocument/2006/math" xmlns:v="urn:schemas-microsoft-com:vml" xmlns:wp14="http://schemas.microsoft.com/office/word/2010/wordprocessingDrawing" xmlns:wp="http://schemas.openxmlformats.org/drawingml/2006/wordprocessingDrawing" xmlns:w10="urn:schemas-microsoft-com:office:word" xmlns:w="http://schemas.openxmlformats.org/wordprocessingml/2006/main" xmlns:w14="http://schemas.microsoft.com/office/word/2010/wordml" xmlns:w15="http://schemas.microsoft.com/office/word/2012/wordml" xmlns:w16cex="http://schemas.microsoft.com/office/word/2018/wordml/cex" xmlns:w16cid="http://schemas.microsoft.com/office/word/2016/wordml/cid" xmlns:w16="http://schemas.microsoft.com/office/word/2018/wordml" xmlns:w16sdtdh="http://schemas.microsoft.com/office/word/2020/wordml/sdtdatahash" xmlns:w16se="http://schemas.microsoft.com/office/word/2015/wordml/symex" xmlns:wpg="http://schemas.microsoft.com/office/word/2010/wordprocessingGroup" xmlns:wpi="http://schemas.microsoft.com/office/word/2010/wordprocessingInk" xmlns:wne="http://schemas.microsoft.com/office/word/2006/wordml" xmlns:wps="http://schemas.microsoft.com/office/word/2010/wordprocessingShape" mc:Ignorable="w14 w15 w16se w16cid w16 w16cex w16sdtdh wp14">
   <w:footnote w:type="separator" w:id="-1">
     <w:p>
       <w:r>
@@ -8186,7 +8186,7 @@
 </file>
 
 <file path=word/numbering.xml><?xml version="1.0" encoding="utf-8"?>
-<w:numbering xmlns:wpc="http://schemas.microsoft.com/office/word/2010/wordprocessingCanvas" xmlns:cx="http://schemas.microsoft.com/office/drawing/2014/chartex" xmlns:cx1="http://schemas.microsoft.com/office/drawing/2015/9/8/chartex" xmlns:cx2="http://schemas.microsoft.com/office/drawing/2015/10/21/chartex" xmlns:cx3="http://schemas.microsoft.com/office/drawing/2016/5/9/chartex" xmlns:cx4="http://schemas.microsoft.com/office/drawing/2016/5/10/chartex" xmlns:cx5="http://schemas.microsoft.com/office/drawing/2016/5/11/chartex" xmlns:cx6="http://schemas.microsoft.com/office/drawing/2016/5/12/chartex" xmlns:cx7="http://schemas.microsoft.com/office/drawing/2016/5/13/chartex" xmlns:cx8="http://schemas.microsoft.com/office/drawing/2016/5/14/chartex" xmlns:mc="http://schemas.openxmlformats.org/markup-compatibility/2006" xmlns:aink="http://schemas.microsoft.com/office/drawing/2016/ink" xmlns:am3d="http://schemas.microsoft.com/office/drawing/2017/model3d" xmlns:o="urn:schemas-microsoft-com:office:office" xmlns:r="http://schemas.openxmlformats.org/officeDocument/2006/relationships" xmlns:m="http://schemas.openxmlformats.org/officeDocument/2006/math" xmlns:v="urn:schemas-microsoft-com:vml" xmlns:wp14="http://schemas.microsoft.com/office/word/2010/wordprocessingDrawing" xmlns:wp="http://schemas.openxmlformats.org/drawingml/2006/wordprocessingDrawing" xmlns:w10="urn:schemas-microsoft-com:office:word" xmlns:w="http://schemas.openxmlformats.org/wordprocessingml/2006/main" xmlns:w14="http://schemas.microsoft.com/office/word/2010/wordml" xmlns:w15="http://schemas.microsoft.com/office/word/2012/wordml" xmlns:w16cex="http://schemas.microsoft.com/office/word/2018/wordml/cex" xmlns:w16cid="http://schemas.microsoft.com/office/word/2016/wordml/cid" xmlns:w16="http://schemas.microsoft.com/office/word/2018/wordml" xmlns:w16se="http://schemas.microsoft.com/office/word/2015/wordml/symex" xmlns:wpg="http://schemas.microsoft.com/office/word/2010/wordprocessingGroup" xmlns:wpi="http://schemas.microsoft.com/office/word/2010/wordprocessingInk" xmlns:wne="http://schemas.microsoft.com/office/word/2006/wordml" xmlns:wps="http://schemas.microsoft.com/office/word/2010/wordprocessingShape" mc:Ignorable="w14 w15 w16se w16cid w16 w16cex wp14">
+<w:numbering xmlns:wpc="http://schemas.microsoft.com/office/word/2010/wordprocessingCanvas" xmlns:cx="http://schemas.microsoft.com/office/drawing/2014/chartex" xmlns:cx1="http://schemas.microsoft.com/office/drawing/2015/9/8/chartex" xmlns:cx2="http://schemas.microsoft.com/office/drawing/2015/10/21/chartex" xmlns:cx3="http://schemas.microsoft.com/office/drawing/2016/5/9/chartex" xmlns:cx4="http://schemas.microsoft.com/office/drawing/2016/5/10/chartex" xmlns:cx5="http://schemas.microsoft.com/office/drawing/2016/5/11/chartex" xmlns:cx6="http://schemas.microsoft.com/office/drawing/2016/5/12/chartex" xmlns:cx7="http://schemas.microsoft.com/office/drawing/2016/5/13/chartex" xmlns:cx8="http://schemas.microsoft.com/office/drawing/2016/5/14/chartex" xmlns:mc="http://schemas.openxmlformats.org/markup-compatibility/2006" xmlns:aink="http://schemas.microsoft.com/office/drawing/2016/ink" xmlns:am3d="http://schemas.microsoft.com/office/drawing/2017/model3d" xmlns:o="urn:schemas-microsoft-com:office:office" xmlns:r="http://schemas.openxmlformats.org/officeDocument/2006/relationships" xmlns:m="http://schemas.openxmlformats.org/officeDocument/2006/math" xmlns:v="urn:schemas-microsoft-com:vml" xmlns:wp14="http://schemas.microsoft.com/office/word/2010/wordprocessingDrawing" xmlns:wp="http://schemas.openxmlformats.org/drawingml/2006/wordprocessingDrawing" xmlns:w10="urn:schemas-microsoft-com:office:word" xmlns:w="http://schemas.openxmlformats.org/wordprocessingml/2006/main" xmlns:w14="http://schemas.microsoft.com/office/word/2010/wordml" xmlns:w15="http://schemas.microsoft.com/office/word/2012/wordml" xmlns:w16cex="http://schemas.microsoft.com/office/word/2018/wordml/cex" xmlns:w16cid="http://schemas.microsoft.com/office/word/2016/wordml/cid" xmlns:w16="http://schemas.microsoft.com/office/word/2018/wordml" xmlns:w16sdtdh="http://schemas.microsoft.com/office/word/2020/wordml/sdtdatahash" xmlns:w16se="http://schemas.microsoft.com/office/word/2015/wordml/symex" xmlns:wpg="http://schemas.microsoft.com/office/word/2010/wordprocessingGroup" xmlns:wpi="http://schemas.microsoft.com/office/word/2010/wordprocessingInk" xmlns:wne="http://schemas.microsoft.com/office/word/2006/wordml" xmlns:wps="http://schemas.microsoft.com/office/word/2010/wordprocessingShape" mc:Ignorable="w14 w15 w16se w16cid w16 w16cex w16sdtdh wp14">
   <w:abstractNum w:abstractNumId="0" w15:restartNumberingAfterBreak="0">
     <w:nsid w:val="1BC9370D"/>
     <w:multiLevelType w:val="hybridMultilevel"/>
@@ -9236,7 +9236,7 @@
 </file>
 
 <file path=word/styles.xml><?xml version="1.0" encoding="utf-8"?>
-<w:styles xmlns:mc="http://schemas.openxmlformats.org/markup-compatibility/2006" xmlns:r="http://schemas.openxmlformats.org/officeDocument/2006/relationships" xmlns:w="http://schemas.openxmlformats.org/wordprocessingml/2006/main" xmlns:w14="http://schemas.microsoft.com/office/word/2010/wordml" xmlns:w15="http://schemas.microsoft.com/office/word/2012/wordml" xmlns:w16cex="http://schemas.microsoft.com/office/word/2018/wordml/cex" xmlns:w16cid="http://schemas.microsoft.com/office/word/2016/wordml/cid" xmlns:w16="http://schemas.microsoft.com/office/word/2018/wordml" xmlns:w16se="http://schemas.microsoft.com/office/word/2015/wordml/symex" mc:Ignorable="w14 w15 w16se w16cid w16 w16cex">
+<w:styles xmlns:mc="http://schemas.openxmlformats.org/markup-compatibility/2006" xmlns:r="http://schemas.openxmlformats.org/officeDocument/2006/relationships" xmlns:w="http://schemas.openxmlformats.org/wordprocessingml/2006/main" xmlns:w14="http://schemas.microsoft.com/office/word/2010/wordml" xmlns:w15="http://schemas.microsoft.com/office/word/2012/wordml" xmlns:w16cex="http://schemas.microsoft.com/office/word/2018/wordml/cex" xmlns:w16cid="http://schemas.microsoft.com/office/word/2016/wordml/cid" xmlns:w16="http://schemas.microsoft.com/office/word/2018/wordml" xmlns:w16sdtdh="http://schemas.microsoft.com/office/word/2020/wordml/sdtdatahash" xmlns:w16se="http://schemas.microsoft.com/office/word/2015/wordml/symex" mc:Ignorable="w14 w15 w16se w16cid w16 w16cex w16sdtdh">
   <w:docDefaults>
     <w:rPrDefault>
       <w:rPr>

</xml_diff>